<commit_message>
Fixed Warnings and updated documentation
</commit_message>
<xml_diff>
--- a/WissPlayStore/Dokumentation WissPlayStore.docx
+++ b/WissPlayStore/Dokumentation WissPlayStore.docx
@@ -62,6 +62,25 @@
         <w:t>Schiffliversänke</w:t>
       </w:r>
       <w:proofErr w:type="spellEnd"/>
+    </w:p>
+    <w:p>
+      <w:r>
+        <w:rPr>
+          <w:b/>
+        </w:rPr>
+        <w:t>Wichtig:</w:t>
+      </w:r>
+      <w:r>
+        <w:t xml:space="preserve"> Um die Spiele zu starten muss das Projekt als </w:t>
+      </w:r>
+      <w:proofErr w:type="spellStart"/>
+      <w:r>
+        <w:t>Runnable</w:t>
+      </w:r>
+      <w:proofErr w:type="spellEnd"/>
+      <w:r>
+        <w:t xml:space="preserve"> JAR file exportiert werden.</w:t>
+      </w:r>
     </w:p>
     <w:p>
       <w:pPr>

</xml_diff>